<commit_message>
ran demo and finished readme
</commit_message>
<xml_diff>
--- a/docs/demo-data.docx
+++ b/docs/demo-data.docx
@@ -4,185 +4,718 @@
   <w:body>
     <w:p>
       <w:pPr>
-        <w:shd w:val="clear" w:color="auto" w:fill="1E1E1E"/>
-        <w:spacing w:after="0" w:line="285" w:lineRule="atLeast"/>
         <w:rPr>
-          <w:rFonts w:ascii="Consolas" w:eastAsia="Times New Roman" w:hAnsi="Consolas" w:cs="Times New Roman"/>
-          <w:color w:val="D4D4D4"/>
-          <w:sz w:val="21"/>
-          <w:szCs w:val="21"/>
+          <w:b/>
         </w:rPr>
       </w:pPr>
       <w:r>
         <w:rPr>
-          <w:rFonts w:ascii="Consolas" w:eastAsia="Times New Roman" w:hAnsi="Consolas" w:cs="Times New Roman"/>
-          <w:color w:val="D4D4D4"/>
-          <w:sz w:val="21"/>
-          <w:szCs w:val="21"/>
+          <w:b/>
         </w:rPr>
-        <w:t>        </w:t>
-      </w:r>
-      <w:r>
+        <w:t>Manager</w:t>
+      </w:r>
+    </w:p>
+    <w:p>
+      <w:r>
+        <w:t xml:space="preserve">Name – </w:t>
+      </w:r>
+      <w:r>
+        <w:t xml:space="preserve">Bill </w:t>
+      </w:r>
+      <w:r>
+        <w:t>G</w:t>
+      </w:r>
+      <w:r>
+        <w:t>ates</w:t>
+      </w:r>
+    </w:p>
+    <w:p>
+      <w:proofErr w:type="spellStart"/>
+      <w:r>
+        <w:t>Desc</w:t>
+      </w:r>
+      <w:proofErr w:type="spellEnd"/>
+      <w:r>
+        <w:t xml:space="preserve"> – </w:t>
+      </w:r>
+      <w:r>
+        <w:t>Lorem ipsum is placeholder text commonly used in the graphic, print, and publishing industries for previewing layouts and visual mockups.</w:t>
+      </w:r>
+    </w:p>
+    <w:p>
+      <w:r>
+        <w:t xml:space="preserve">Image </w:t>
+      </w:r>
+      <w:proofErr w:type="spellStart"/>
+      <w:r>
+        <w:t>Url</w:t>
+      </w:r>
+      <w:proofErr w:type="spellEnd"/>
+      <w:r>
+        <w:t xml:space="preserve"> – </w:t>
+      </w:r>
+      <w:r>
+        <w:t>https://source.unsplash.com/800x600/?professional</w:t>
+      </w:r>
+    </w:p>
+    <w:p>
+      <w:r>
+        <w:t xml:space="preserve">ID – </w:t>
+      </w:r>
+      <w:r>
+        <w:t>1</w:t>
+      </w:r>
+    </w:p>
+    <w:p>
+      <w:r>
+        <w:t xml:space="preserve">Email – </w:t>
+      </w:r>
+      <w:r>
+        <w:t>bgates@company.io</w:t>
+      </w:r>
+    </w:p>
+    <w:p>
+      <w:r>
+        <w:t xml:space="preserve">Office # - </w:t>
+      </w:r>
+      <w:r>
+        <w:t>A203</w:t>
+      </w:r>
+    </w:p>
+    <w:p/>
+    <w:p>
+      <w:pPr>
         <w:rPr>
-          <w:rFonts w:ascii="Consolas" w:eastAsia="Times New Roman" w:hAnsi="Consolas" w:cs="Times New Roman"/>
-          <w:color w:val="6A9955"/>
-          <w:sz w:val="21"/>
-          <w:szCs w:val="21"/>
-        </w:rPr>
-        <w:t>//https://source.unsplash.com/800x600/?professional</w:t>
-      </w:r>
-    </w:p>
-    <w:p>
-      <w:pPr>
-        <w:shd w:val="clear" w:color="auto" w:fill="1E1E1E"/>
-        <w:spacing w:after="0" w:line="285" w:lineRule="atLeast"/>
-        <w:rPr>
-          <w:rFonts w:ascii="Consolas" w:eastAsia="Times New Roman" w:hAnsi="Consolas" w:cs="Times New Roman"/>
-          <w:color w:val="D4D4D4"/>
-          <w:sz w:val="21"/>
-          <w:szCs w:val="21"/>
+          <w:b/>
         </w:rPr>
       </w:pPr>
       <w:r>
         <w:rPr>
-          <w:rFonts w:ascii="Consolas" w:eastAsia="Times New Roman" w:hAnsi="Consolas" w:cs="Times New Roman"/>
-          <w:color w:val="D4D4D4"/>
-          <w:sz w:val="21"/>
-          <w:szCs w:val="21"/>
+          <w:b/>
         </w:rPr>
-        <w:t>        </w:t>
-      </w:r>
-      <w:r>
+        <w:t>Engineer #1</w:t>
+      </w:r>
+    </w:p>
+    <w:p>
+      <w:r>
+        <w:t xml:space="preserve">Name – </w:t>
+      </w:r>
+      <w:r>
+        <w:t>David Tunnell</w:t>
+      </w:r>
+      <w:bookmarkStart w:id="0" w:name="_GoBack"/>
+    </w:p>
+    <w:bookmarkEnd w:id="0"/>
+    <w:p>
+      <w:proofErr w:type="spellStart"/>
+      <w:r>
+        <w:t>Desc</w:t>
+      </w:r>
+      <w:proofErr w:type="spellEnd"/>
+      <w:r>
+        <w:t xml:space="preserve"> – </w:t>
+      </w:r>
+      <w:r>
+        <w:t xml:space="preserve">By far the coolest person here. </w:t>
+      </w:r>
+    </w:p>
+    <w:p>
+      <w:r>
+        <w:t xml:space="preserve">Image </w:t>
+      </w:r>
+      <w:proofErr w:type="spellStart"/>
+      <w:r>
+        <w:t>Url</w:t>
+      </w:r>
+      <w:proofErr w:type="spellEnd"/>
+      <w:r>
+        <w:t xml:space="preserve"> – </w:t>
+      </w:r>
+      <w:r>
+        <w:t>https://source.unsplash.com/800x600/?person</w:t>
+      </w:r>
+    </w:p>
+    <w:p>
+      <w:r>
+        <w:t xml:space="preserve">ID – </w:t>
+      </w:r>
+      <w:r>
+        <w:t>1337</w:t>
+      </w:r>
+    </w:p>
+    <w:p>
+      <w:r>
+        <w:t xml:space="preserve">Email – </w:t>
+      </w:r>
+      <w:r>
+        <w:t>dtunnell@company.io</w:t>
+      </w:r>
+    </w:p>
+    <w:p>
+      <w:proofErr w:type="spellStart"/>
+      <w:r>
+        <w:t>Github</w:t>
+      </w:r>
+      <w:proofErr w:type="spellEnd"/>
+      <w:r>
+        <w:t xml:space="preserve"> </w:t>
+      </w:r>
+      <w:r>
+        <w:t>–</w:t>
+      </w:r>
+      <w:r>
+        <w:t xml:space="preserve"> </w:t>
+      </w:r>
+      <w:proofErr w:type="spellStart"/>
+      <w:r>
+        <w:t>DavidTunnell</w:t>
+      </w:r>
+      <w:proofErr w:type="spellEnd"/>
+    </w:p>
+    <w:p/>
+    <w:p>
+      <w:pPr>
         <w:rPr>
-          <w:rFonts w:ascii="Consolas" w:eastAsia="Times New Roman" w:hAnsi="Consolas" w:cs="Times New Roman"/>
-          <w:color w:val="6A9955"/>
-          <w:sz w:val="21"/>
-          <w:szCs w:val="21"/>
-        </w:rPr>
-        <w:t>//https://source.unsplash.com/800x600/?person</w:t>
-      </w:r>
-    </w:p>
-    <w:p>
-      <w:pPr>
-        <w:shd w:val="clear" w:color="auto" w:fill="1E1E1E"/>
-        <w:spacing w:after="0" w:line="285" w:lineRule="atLeast"/>
-        <w:rPr>
-          <w:rFonts w:ascii="Consolas" w:eastAsia="Times New Roman" w:hAnsi="Consolas" w:cs="Times New Roman"/>
-          <w:color w:val="D4D4D4"/>
-          <w:sz w:val="21"/>
-          <w:szCs w:val="21"/>
+          <w:b/>
         </w:rPr>
       </w:pPr>
       <w:r>
         <w:rPr>
-          <w:rFonts w:ascii="Consolas" w:eastAsia="Times New Roman" w:hAnsi="Consolas" w:cs="Times New Roman"/>
-          <w:color w:val="D4D4D4"/>
-          <w:sz w:val="21"/>
-          <w:szCs w:val="21"/>
+          <w:b/>
         </w:rPr>
-        <w:t>        </w:t>
-      </w:r>
-      <w:r>
+        <w:t>Engineer #2</w:t>
+      </w:r>
+    </w:p>
+    <w:p>
+      <w:r>
+        <w:t xml:space="preserve">Name – </w:t>
+      </w:r>
+      <w:r>
+        <w:t>Jane Doe</w:t>
+      </w:r>
+    </w:p>
+    <w:p>
+      <w:proofErr w:type="spellStart"/>
+      <w:r>
+        <w:t>Desc</w:t>
+      </w:r>
+      <w:proofErr w:type="spellEnd"/>
+      <w:r>
+        <w:t xml:space="preserve"> – </w:t>
+      </w:r>
+      <w:proofErr w:type="spellStart"/>
+      <w:r>
+        <w:t>Quis</w:t>
+      </w:r>
+      <w:proofErr w:type="spellEnd"/>
+      <w:r>
+        <w:t xml:space="preserve"> </w:t>
+      </w:r>
+      <w:proofErr w:type="spellStart"/>
+      <w:r>
+        <w:t>nostrud</w:t>
+      </w:r>
+      <w:proofErr w:type="spellEnd"/>
+      <w:r>
+        <w:t xml:space="preserve"> exercitation </w:t>
+      </w:r>
+      <w:proofErr w:type="spellStart"/>
+      <w:r>
+        <w:t>ullamco</w:t>
+      </w:r>
+      <w:proofErr w:type="spellEnd"/>
+      <w:r>
+        <w:t xml:space="preserve"> </w:t>
+      </w:r>
+      <w:proofErr w:type="spellStart"/>
+      <w:r>
+        <w:t>laboris</w:t>
+      </w:r>
+      <w:proofErr w:type="spellEnd"/>
+      <w:r>
+        <w:t xml:space="preserve"> nisi </w:t>
+      </w:r>
+      <w:proofErr w:type="spellStart"/>
+      <w:r>
+        <w:t>ut</w:t>
+      </w:r>
+      <w:proofErr w:type="spellEnd"/>
+      <w:r>
+        <w:t xml:space="preserve"> </w:t>
+      </w:r>
+      <w:proofErr w:type="spellStart"/>
+      <w:r>
+        <w:t>aliquip</w:t>
+      </w:r>
+      <w:proofErr w:type="spellEnd"/>
+      <w:r>
+        <w:t xml:space="preserve"> ex </w:t>
+      </w:r>
+      <w:proofErr w:type="spellStart"/>
+      <w:r>
+        <w:t>ea</w:t>
+      </w:r>
+      <w:proofErr w:type="spellEnd"/>
+      <w:r>
+        <w:t xml:space="preserve"> </w:t>
+      </w:r>
+      <w:proofErr w:type="spellStart"/>
+      <w:r>
+        <w:t>commodo</w:t>
+      </w:r>
+      <w:proofErr w:type="spellEnd"/>
+      <w:r>
+        <w:t xml:space="preserve"> </w:t>
+      </w:r>
+      <w:proofErr w:type="spellStart"/>
+      <w:r>
+        <w:t>consequat</w:t>
+      </w:r>
+      <w:proofErr w:type="spellEnd"/>
+      <w:r>
+        <w:t xml:space="preserve">. </w:t>
+      </w:r>
+      <w:proofErr w:type="spellStart"/>
+      <w:r>
+        <w:t>Duis</w:t>
+      </w:r>
+      <w:proofErr w:type="spellEnd"/>
+      <w:r>
+        <w:t xml:space="preserve"> </w:t>
+      </w:r>
+      <w:proofErr w:type="spellStart"/>
+      <w:r>
+        <w:t>aute</w:t>
+      </w:r>
+      <w:proofErr w:type="spellEnd"/>
+      <w:r>
+        <w:t xml:space="preserve"> </w:t>
+      </w:r>
+      <w:proofErr w:type="spellStart"/>
+      <w:r>
+        <w:t>irure</w:t>
+      </w:r>
+      <w:proofErr w:type="spellEnd"/>
+      <w:r>
+        <w:t xml:space="preserve"> dolor in </w:t>
+      </w:r>
+      <w:proofErr w:type="spellStart"/>
+      <w:r>
+        <w:t>reprehenderit</w:t>
+      </w:r>
+      <w:proofErr w:type="spellEnd"/>
+      <w:r>
+        <w:t xml:space="preserve"> in </w:t>
+      </w:r>
+      <w:proofErr w:type="spellStart"/>
+      <w:r>
+        <w:t>voluptate</w:t>
+      </w:r>
+      <w:proofErr w:type="spellEnd"/>
+      <w:r>
+        <w:t xml:space="preserve"> </w:t>
+      </w:r>
+      <w:proofErr w:type="spellStart"/>
+      <w:r>
+        <w:t>velit</w:t>
+      </w:r>
+      <w:proofErr w:type="spellEnd"/>
+      <w:r>
+        <w:t xml:space="preserve"> </w:t>
+      </w:r>
+      <w:proofErr w:type="spellStart"/>
+      <w:r>
+        <w:t>esse</w:t>
+      </w:r>
+      <w:proofErr w:type="spellEnd"/>
+      <w:r>
+        <w:t xml:space="preserve"> </w:t>
+      </w:r>
+      <w:proofErr w:type="spellStart"/>
+      <w:r>
+        <w:t>cillum</w:t>
+      </w:r>
+      <w:proofErr w:type="spellEnd"/>
+      <w:r>
+        <w:t xml:space="preserve"> </w:t>
+      </w:r>
+      <w:proofErr w:type="spellStart"/>
+      <w:r>
+        <w:t>dolore</w:t>
+      </w:r>
+      <w:proofErr w:type="spellEnd"/>
+      <w:r>
+        <w:t xml:space="preserve"> </w:t>
+      </w:r>
+      <w:proofErr w:type="spellStart"/>
+      <w:r>
+        <w:t>eu</w:t>
+      </w:r>
+      <w:proofErr w:type="spellEnd"/>
+      <w:r>
+        <w:t xml:space="preserve"> </w:t>
+      </w:r>
+      <w:proofErr w:type="spellStart"/>
+      <w:r>
+        <w:t>fugiat</w:t>
+      </w:r>
+      <w:proofErr w:type="spellEnd"/>
+      <w:r>
+        <w:t xml:space="preserve"> </w:t>
+      </w:r>
+      <w:proofErr w:type="spellStart"/>
+      <w:r>
+        <w:t>nulla</w:t>
+      </w:r>
+      <w:proofErr w:type="spellEnd"/>
+      <w:r>
+        <w:t xml:space="preserve"> </w:t>
+      </w:r>
+      <w:proofErr w:type="spellStart"/>
+      <w:r>
+        <w:t>pariatur</w:t>
+      </w:r>
+      <w:proofErr w:type="spellEnd"/>
+      <w:r>
+        <w:t>.</w:t>
+      </w:r>
+    </w:p>
+    <w:p>
+      <w:r>
+        <w:t xml:space="preserve">Image </w:t>
+      </w:r>
+      <w:proofErr w:type="spellStart"/>
+      <w:r>
+        <w:t>Url</w:t>
+      </w:r>
+      <w:proofErr w:type="spellEnd"/>
+      <w:r>
+        <w:t xml:space="preserve"> – </w:t>
+      </w:r>
+      <w:r>
+        <w:t>https://source.unsplash.com/800x600/?programmer</w:t>
+      </w:r>
+    </w:p>
+    <w:p>
+      <w:r>
+        <w:t xml:space="preserve">ID – </w:t>
+      </w:r>
+      <w:r>
+        <w:t>3</w:t>
+      </w:r>
+    </w:p>
+    <w:p>
+      <w:r>
+        <w:t>Email –</w:t>
+      </w:r>
+      <w:r>
+        <w:t xml:space="preserve"> jdoe@company.io</w:t>
+      </w:r>
+      <w:r>
+        <w:t xml:space="preserve"> </w:t>
+      </w:r>
+    </w:p>
+    <w:p>
+      <w:proofErr w:type="spellStart"/>
+      <w:r>
+        <w:t>Github</w:t>
+      </w:r>
+      <w:proofErr w:type="spellEnd"/>
+      <w:r>
+        <w:t xml:space="preserve"> </w:t>
+      </w:r>
+      <w:r>
+        <w:t>–</w:t>
+      </w:r>
+      <w:r>
+        <w:t xml:space="preserve"> </w:t>
+      </w:r>
+    </w:p>
+    <w:p>
+      <w:pPr>
         <w:rPr>
-          <w:rFonts w:ascii="Consolas" w:eastAsia="Times New Roman" w:hAnsi="Consolas" w:cs="Times New Roman"/>
-          <w:color w:val="6A9955"/>
-          <w:sz w:val="21"/>
-          <w:szCs w:val="21"/>
-        </w:rPr>
-        <w:t>//https://source.unsplash.com/800x600/?office</w:t>
-      </w:r>
-    </w:p>
-    <w:p>
-      <w:pPr>
-        <w:shd w:val="clear" w:color="auto" w:fill="1E1E1E"/>
-        <w:spacing w:after="0" w:line="285" w:lineRule="atLeast"/>
-        <w:rPr>
-          <w:rFonts w:ascii="Consolas" w:eastAsia="Times New Roman" w:hAnsi="Consolas" w:cs="Times New Roman"/>
-          <w:color w:val="6A9955"/>
-          <w:sz w:val="21"/>
-          <w:szCs w:val="21"/>
+          <w:b/>
         </w:rPr>
       </w:pPr>
-      <w:r>
+    </w:p>
+    <w:p>
+      <w:pPr>
         <w:rPr>
-          <w:rFonts w:ascii="Consolas" w:eastAsia="Times New Roman" w:hAnsi="Consolas" w:cs="Times New Roman"/>
-          <w:color w:val="D4D4D4"/>
-          <w:sz w:val="21"/>
-          <w:szCs w:val="21"/>
-        </w:rPr>
-        <w:t>        </w:t>
-      </w:r>
-      <w:r>
-        <w:rPr>
-          <w:rFonts w:ascii="Consolas" w:eastAsia="Times New Roman" w:hAnsi="Consolas" w:cs="Times New Roman"/>
-          <w:color w:val="6A9955"/>
-          <w:sz w:val="21"/>
-          <w:szCs w:val="21"/>
-        </w:rPr>
-        <w:t>//https://source.unsplash.com/800x600/?</w:t>
-      </w:r>
-      <w:r>
-        <w:rPr>
-          <w:rFonts w:ascii="Consolas" w:eastAsia="Times New Roman" w:hAnsi="Consolas" w:cs="Times New Roman"/>
-          <w:color w:val="6A9955"/>
-          <w:sz w:val="21"/>
-          <w:szCs w:val="21"/>
-        </w:rPr>
-        <w:t>programmer</w:t>
-      </w:r>
-    </w:p>
-    <w:p>
-      <w:pPr>
-        <w:shd w:val="clear" w:color="auto" w:fill="1E1E1E"/>
-        <w:spacing w:after="0" w:line="285" w:lineRule="atLeast"/>
-        <w:rPr>
-          <w:rFonts w:ascii="Consolas" w:eastAsia="Times New Roman" w:hAnsi="Consolas" w:cs="Times New Roman"/>
-          <w:color w:val="D4D4D4"/>
-          <w:sz w:val="21"/>
-          <w:szCs w:val="21"/>
+          <w:b/>
         </w:rPr>
       </w:pPr>
       <w:r>
         <w:rPr>
-          <w:rFonts w:ascii="Consolas" w:eastAsia="Times New Roman" w:hAnsi="Consolas" w:cs="Times New Roman"/>
-          <w:color w:val="D4D4D4"/>
-          <w:sz w:val="21"/>
-          <w:szCs w:val="21"/>
+          <w:b/>
         </w:rPr>
-        <w:t>        </w:t>
-      </w:r>
-      <w:r>
+        <w:t>Engineer #3</w:t>
+      </w:r>
+    </w:p>
+    <w:p>
+      <w:r>
+        <w:t xml:space="preserve">Name – </w:t>
+      </w:r>
+      <w:r>
+        <w:t xml:space="preserve">Testy </w:t>
+      </w:r>
+      <w:proofErr w:type="spellStart"/>
+      <w:r>
+        <w:t>McTesterson</w:t>
+      </w:r>
+      <w:proofErr w:type="spellEnd"/>
+    </w:p>
+    <w:p>
+      <w:proofErr w:type="spellStart"/>
+      <w:r>
+        <w:t>Desc</w:t>
+      </w:r>
+      <w:proofErr w:type="spellEnd"/>
+      <w:r>
+        <w:t xml:space="preserve"> – </w:t>
+      </w:r>
+      <w:proofErr w:type="spellStart"/>
+      <w:r>
+        <w:t>Excepteur</w:t>
+      </w:r>
+      <w:proofErr w:type="spellEnd"/>
+      <w:r>
+        <w:t xml:space="preserve"> </w:t>
+      </w:r>
+      <w:proofErr w:type="spellStart"/>
+      <w:r>
+        <w:t>sint</w:t>
+      </w:r>
+      <w:proofErr w:type="spellEnd"/>
+      <w:r>
+        <w:t xml:space="preserve"> </w:t>
+      </w:r>
+      <w:proofErr w:type="spellStart"/>
+      <w:r>
+        <w:t>occaecat</w:t>
+      </w:r>
+      <w:proofErr w:type="spellEnd"/>
+      <w:r>
+        <w:t xml:space="preserve"> </w:t>
+      </w:r>
+      <w:proofErr w:type="spellStart"/>
+      <w:r>
+        <w:t>cupidatat</w:t>
+      </w:r>
+      <w:proofErr w:type="spellEnd"/>
+      <w:r>
+        <w:t xml:space="preserve"> non </w:t>
+      </w:r>
+      <w:proofErr w:type="spellStart"/>
+      <w:r>
+        <w:t>proident</w:t>
+      </w:r>
+      <w:proofErr w:type="spellEnd"/>
+      <w:r>
+        <w:t xml:space="preserve">, </w:t>
+      </w:r>
+      <w:proofErr w:type="spellStart"/>
+      <w:r>
+        <w:t>sunt</w:t>
+      </w:r>
+      <w:proofErr w:type="spellEnd"/>
+      <w:r>
+        <w:t xml:space="preserve"> in culpa qui </w:t>
+      </w:r>
+      <w:proofErr w:type="spellStart"/>
+      <w:r>
+        <w:t>officia</w:t>
+      </w:r>
+      <w:proofErr w:type="spellEnd"/>
+      <w:r>
+        <w:t xml:space="preserve"> </w:t>
+      </w:r>
+      <w:proofErr w:type="spellStart"/>
+      <w:r>
+        <w:t>deserunt</w:t>
+      </w:r>
+      <w:proofErr w:type="spellEnd"/>
+      <w:r>
+        <w:t xml:space="preserve"> </w:t>
+      </w:r>
+      <w:proofErr w:type="spellStart"/>
+      <w:r>
+        <w:t>mollit</w:t>
+      </w:r>
+      <w:proofErr w:type="spellEnd"/>
+      <w:r>
+        <w:t xml:space="preserve"> </w:t>
+      </w:r>
+      <w:proofErr w:type="spellStart"/>
+      <w:r>
+        <w:t>anim</w:t>
+      </w:r>
+      <w:proofErr w:type="spellEnd"/>
+      <w:r>
+        <w:t xml:space="preserve"> id </w:t>
+      </w:r>
+      <w:proofErr w:type="spellStart"/>
+      <w:r>
+        <w:t>est</w:t>
+      </w:r>
+      <w:proofErr w:type="spellEnd"/>
+      <w:r>
+        <w:t xml:space="preserve"> </w:t>
+      </w:r>
+      <w:proofErr w:type="spellStart"/>
+      <w:r>
+        <w:t>laborum</w:t>
+      </w:r>
+      <w:proofErr w:type="spellEnd"/>
+      <w:r>
+        <w:t>.</w:t>
+      </w:r>
+    </w:p>
+    <w:p>
+      <w:r>
+        <w:lastRenderedPageBreak/>
+        <w:t xml:space="preserve">Image </w:t>
+      </w:r>
+      <w:proofErr w:type="spellStart"/>
+      <w:r>
+        <w:t>Url</w:t>
+      </w:r>
+      <w:proofErr w:type="spellEnd"/>
+      <w:r>
+        <w:t xml:space="preserve"> – </w:t>
+      </w:r>
+      <w:r>
+        <w:t>https://source.unsplash.com/800x600/?</w:t>
+      </w:r>
+      <w:r>
+        <w:t>programming</w:t>
+      </w:r>
+    </w:p>
+    <w:p>
+      <w:r>
+        <w:t xml:space="preserve">ID – </w:t>
+      </w:r>
+      <w:r>
+        <w:t>4</w:t>
+      </w:r>
+    </w:p>
+    <w:p>
+      <w:r>
+        <w:t xml:space="preserve">Email – </w:t>
+      </w:r>
+      <w:r>
+        <w:t>tmctesterson@company.io</w:t>
+      </w:r>
+    </w:p>
+    <w:p>
+      <w:proofErr w:type="spellStart"/>
+      <w:r>
+        <w:t>Github</w:t>
+      </w:r>
+      <w:proofErr w:type="spellEnd"/>
+      <w:r>
+        <w:t xml:space="preserve"> </w:t>
+      </w:r>
+      <w:r>
+        <w:t>–</w:t>
+      </w:r>
+      <w:r>
+        <w:t xml:space="preserve"> </w:t>
+      </w:r>
+      <w:proofErr w:type="spellStart"/>
+      <w:r>
+        <w:t>NotARealProfile</w:t>
+      </w:r>
+      <w:proofErr w:type="spellEnd"/>
+    </w:p>
+    <w:p>
+      <w:pPr>
         <w:rPr>
-          <w:rFonts w:ascii="Consolas" w:eastAsia="Times New Roman" w:hAnsi="Consolas" w:cs="Times New Roman"/>
-          <w:color w:val="6A9955"/>
-          <w:sz w:val="21"/>
-          <w:szCs w:val="21"/>
-        </w:rPr>
-        <w:t>//https://sou</w:t>
-      </w:r>
-      <w:r>
-        <w:rPr>
-          <w:rFonts w:ascii="Consolas" w:eastAsia="Times New Roman" w:hAnsi="Consolas" w:cs="Times New Roman"/>
-          <w:color w:val="6A9955"/>
-          <w:sz w:val="21"/>
-          <w:szCs w:val="21"/>
-        </w:rPr>
-        <w:t>rce.unsplash.com/800x600/?programming</w:t>
-      </w:r>
-    </w:p>
-    <w:p>
-      <w:pPr>
-        <w:shd w:val="clear" w:color="auto" w:fill="1E1E1E"/>
-        <w:spacing w:after="0" w:line="285" w:lineRule="atLeast"/>
-        <w:rPr>
-          <w:rFonts w:ascii="Consolas" w:eastAsia="Times New Roman" w:hAnsi="Consolas" w:cs="Times New Roman"/>
-          <w:color w:val="D4D4D4"/>
-          <w:sz w:val="21"/>
-          <w:szCs w:val="21"/>
+          <w:b/>
         </w:rPr>
       </w:pPr>
-      <w:bookmarkStart w:id="0" w:name="_GoBack"/>
-      <w:bookmarkEnd w:id="0"/>
+    </w:p>
+    <w:p>
+      <w:pPr>
+        <w:rPr>
+          <w:b/>
+        </w:rPr>
+      </w:pPr>
+      <w:r>
+        <w:rPr>
+          <w:b/>
+        </w:rPr>
+        <w:t>Intern</w:t>
+      </w:r>
+    </w:p>
+    <w:p>
+      <w:r>
+        <w:t xml:space="preserve">Name – </w:t>
+      </w:r>
+      <w:r>
+        <w:t>Gillian Anderson</w:t>
+      </w:r>
+    </w:p>
+    <w:p>
+      <w:proofErr w:type="spellStart"/>
+      <w:r>
+        <w:t>Desc</w:t>
+      </w:r>
+      <w:proofErr w:type="spellEnd"/>
+      <w:r>
+        <w:t xml:space="preserve"> – </w:t>
+      </w:r>
+      <w:r>
+        <w:t>An American actress and writer best known for her role as FBI Special Agent Dana Scully on the television series The X-Files.</w:t>
+      </w:r>
+    </w:p>
+    <w:p>
+      <w:r>
+        <w:t xml:space="preserve">Image </w:t>
+      </w:r>
+      <w:proofErr w:type="spellStart"/>
+      <w:r>
+        <w:t>Url</w:t>
+      </w:r>
+      <w:proofErr w:type="spellEnd"/>
+      <w:r>
+        <w:t xml:space="preserve"> – </w:t>
+      </w:r>
+      <w:r>
+        <w:t>https://source.unsplash.com/800x600/?office</w:t>
+      </w:r>
+    </w:p>
+    <w:p>
+      <w:r>
+        <w:t xml:space="preserve">ID – </w:t>
+      </w:r>
+      <w:r>
+        <w:t>JTT0331613</w:t>
+      </w:r>
+    </w:p>
+    <w:p>
+      <w:r>
+        <w:t xml:space="preserve">Email – </w:t>
+      </w:r>
+      <w:r>
+        <w:t>dskully@fbi.gov</w:t>
+      </w:r>
+    </w:p>
+    <w:p>
+      <w:r>
+        <w:t>School</w:t>
+      </w:r>
+      <w:r>
+        <w:t xml:space="preserve"> </w:t>
+      </w:r>
+      <w:r>
+        <w:t>–</w:t>
+      </w:r>
+      <w:r>
+        <w:t xml:space="preserve"> </w:t>
+      </w:r>
+      <w:r>
+        <w:t>University of Maryland</w:t>
+      </w:r>
     </w:p>
     <w:sectPr>
       <w:pgSz w:w="12240" w:h="15840"/>

</xml_diff>